<commit_message>
CSS Optimization and Other Page Development
Optimized some CSS and developed the basics of About, Projects pages.
</commit_message>
<xml_diff>
--- a/w2051807_20230993_Diary.docx
+++ b/w2051807_20230993_Diary.docx
@@ -982,38 +982,81 @@
         </w:numPr>
       </w:pPr>
       <w:r>
-        <w:t>Created a repository on GitHub,</w:t>
-      </w:r>
-      <w:r>
-        <w:t xml:space="preserve"> and the first commit is the project as</w:t>
-      </w:r>
-      <w:r>
-        <w:t xml:space="preserve"> it</w:t>
-      </w:r>
-      <w:r>
-        <w:t xml:space="preserve"> stands of now.</w:t>
-      </w:r>
-      <w:r>
-        <w:t xml:space="preserve"> </w:t>
-      </w:r>
-      <w:r>
-        <w:t>The repository</w:t>
-      </w:r>
-      <w:r>
-        <w:t xml:space="preserve"> is available at:</w:t>
-      </w:r>
-      <w:r>
-        <w:t xml:space="preserve"> &lt;repo_link&gt;</w:t>
-      </w:r>
-      <w:r>
-        <w:t xml:space="preserve">, and the project is hosted at: </w:t>
-      </w:r>
-      <w:r>
-        <w:t>&lt;hosted link&gt;</w:t>
-      </w:r>
+        <w:t xml:space="preserve">Created a repository on GitHub, and the initial commit is the project as it stands of now. The repository is available at: </w:t>
+      </w:r>
+      <w:hyperlink r:id="rId13" w:history="1">
+        <w:r>
+          <w:rPr>
+            <w:rStyle w:val="Hyperlink"/>
+          </w:rPr>
+          <w:t>https://github.com/ParamaHerath/Portfolio-Website-for-ACS-Module</w:t>
+        </w:r>
+      </w:hyperlink>
       <w:r>
         <w:t>.</w:t>
       </w:r>
+    </w:p>
+    <w:p>
+      <w:pPr>
+        <w:pStyle w:val="ListParagraph"/>
+      </w:pPr>
+    </w:p>
+    <w:p>
+      <w:pPr>
+        <w:pStyle w:val="ListParagraph"/>
+        <w:numPr>
+          <w:ilvl w:val="0"/>
+          <w:numId w:val="1"/>
+        </w:numPr>
+      </w:pPr>
+      <w:r>
+        <w:t xml:space="preserve">Renamed the home.html file to index.html for GitHub hosting, and the second commit includes these changes. The portfolio is hosted at: </w:t>
+      </w:r>
+      <w:hyperlink r:id="rId14" w:history="1">
+        <w:r>
+          <w:rPr>
+            <w:rStyle w:val="Hyperlink"/>
+          </w:rPr>
+          <w:t>https://paramaherath.github.io/Portfolio-Website-for-ACS-Module/</w:t>
+        </w:r>
+      </w:hyperlink>
+      <w:r>
+        <w:t>.</w:t>
+      </w:r>
+    </w:p>
+    <w:p>
+      <w:pPr>
+        <w:pStyle w:val="ListParagraph"/>
+      </w:pPr>
+    </w:p>
+    <w:p>
+      <w:pPr>
+        <w:pStyle w:val="ListParagraph"/>
+        <w:numPr>
+          <w:ilvl w:val="0"/>
+          <w:numId w:val="1"/>
+        </w:numPr>
+      </w:pPr>
+      <w:r>
+        <w:t>Built the basic structure of other HTML files and organized the styles into their corresponding CSS files</w:t>
+      </w:r>
+      <w:r>
+        <w:t>. Created a new branch and committed, which is then to be merged with main branch.</w:t>
+      </w:r>
+    </w:p>
+    <w:p>
+      <w:pPr>
+        <w:pStyle w:val="ListParagraph"/>
+      </w:pPr>
+    </w:p>
+    <w:p>
+      <w:pPr>
+        <w:pStyle w:val="ListParagraph"/>
+        <w:numPr>
+          <w:ilvl w:val="0"/>
+          <w:numId w:val="1"/>
+        </w:numPr>
+      </w:pPr>
     </w:p>
     <w:p/>
     <w:p>
@@ -1602,6 +1645,29 @@
       <w:contextualSpacing/>
     </w:pPr>
   </w:style>
+  <w:style w:type="character" w:styleId="Hyperlink">
+    <w:name w:val="Hyperlink"/>
+    <w:basedOn w:val="DefaultParagraphFont"/>
+    <w:uiPriority w:val="99"/>
+    <w:unhideWhenUsed/>
+    <w:rsid w:val="006770D7"/>
+    <w:rPr>
+      <w:color w:val="0563C1" w:themeColor="hyperlink"/>
+      <w:u w:val="single"/>
+    </w:rPr>
+  </w:style>
+  <w:style w:type="character" w:styleId="UnresolvedMention">
+    <w:name w:val="Unresolved Mention"/>
+    <w:basedOn w:val="DefaultParagraphFont"/>
+    <w:uiPriority w:val="99"/>
+    <w:semiHidden/>
+    <w:unhideWhenUsed/>
+    <w:rsid w:val="006770D7"/>
+    <w:rPr>
+      <w:color w:val="605E5C"/>
+      <w:shd w:val="clear" w:color="auto" w:fill="E1DFDD"/>
+    </w:rPr>
+  </w:style>
 </w:styles>
 </file>
 

</xml_diff>

<commit_message>
Merged multiple CSS file to a single CSS File
</commit_message>
<xml_diff>
--- a/w2051807_20230993_Diary.docx
+++ b/w2051807_20230993_Diary.docx
@@ -1038,26 +1038,211 @@
         </w:numPr>
       </w:pPr>
       <w:r>
-        <w:t>Built the basic structure of other HTML files and organized the styles into their corresponding CSS files</w:t>
-      </w:r>
-      <w:r>
-        <w:t>. Created a new branch and committed, which is then to be merged with main branch.</w:t>
-      </w:r>
-    </w:p>
-    <w:p>
-      <w:pPr>
-        <w:pStyle w:val="ListParagraph"/>
-      </w:pPr>
-    </w:p>
-    <w:p>
-      <w:pPr>
-        <w:pStyle w:val="ListParagraph"/>
-        <w:numPr>
-          <w:ilvl w:val="0"/>
-          <w:numId w:val="1"/>
-        </w:numPr>
-      </w:pPr>
-    </w:p>
+        <w:t>Built the basic structure of other HTML files and organized the styles into their corresponding CSS files. Created a new branch and committed, which is then to be merged with main branch.</w:t>
+      </w:r>
+    </w:p>
+    <w:p>
+      <w:pPr>
+        <w:pStyle w:val="ListParagraph"/>
+      </w:pPr>
+    </w:p>
+    <w:p>
+      <w:pPr>
+        <w:pStyle w:val="ListParagraph"/>
+        <w:numPr>
+          <w:ilvl w:val="0"/>
+          <w:numId w:val="1"/>
+        </w:numPr>
+      </w:pPr>
+      <w:r>
+        <w:t>Developed the basic structure of all other pages, except the Blogs page and added the form to allow a viewer to send me a message in the About page.</w:t>
+      </w:r>
+    </w:p>
+    <w:p>
+      <w:pPr>
+        <w:pStyle w:val="ListParagraph"/>
+      </w:pPr>
+    </w:p>
+    <w:p>
+      <w:pPr>
+        <w:pStyle w:val="ListParagraph"/>
+        <w:numPr>
+          <w:ilvl w:val="0"/>
+          <w:numId w:val="1"/>
+        </w:numPr>
+      </w:pPr>
+      <w:r>
+        <w:t>Organized CSS Styles into their corresponding files and optimized them to reduce redundancies.</w:t>
+      </w:r>
+    </w:p>
+    <w:p>
+      <w:pPr>
+        <w:pStyle w:val="ListParagraph"/>
+      </w:pPr>
+    </w:p>
+    <w:p>
+      <w:pPr>
+        <w:pStyle w:val="ListParagraph"/>
+        <w:numPr>
+          <w:ilvl w:val="0"/>
+          <w:numId w:val="1"/>
+        </w:numPr>
+      </w:pPr>
+      <w:r>
+        <w:t>Made most of the other pages responsive, and accordingly more commits were made once I had achieved some sort of intended progress, that is named and described in the commit name and description section.</w:t>
+      </w:r>
+    </w:p>
+    <w:p>
+      <w:pPr>
+        <w:pStyle w:val="ListParagraph"/>
+      </w:pPr>
+    </w:p>
+    <w:p/>
+    <w:p>
+      <w:pPr>
+        <w:rPr>
+          <w:b/>
+          <w:bCs/>
+          <w:sz w:val="28"/>
+          <w:szCs w:val="28"/>
+        </w:rPr>
+      </w:pPr>
+      <w:r>
+        <w:rPr>
+          <w:b/>
+          <w:bCs/>
+          <w:sz w:val="28"/>
+          <w:szCs w:val="28"/>
+        </w:rPr>
+        <w:t>Week 0</w:t>
+      </w:r>
+      <w:r>
+        <w:rPr>
+          <w:b/>
+          <w:bCs/>
+          <w:sz w:val="28"/>
+          <w:szCs w:val="28"/>
+        </w:rPr>
+        <w:t>4 – Oct 30-Nov 5</w:t>
+      </w:r>
+    </w:p>
+    <w:p>
+      <w:pPr>
+        <w:rPr>
+          <w:b/>
+          <w:bCs/>
+          <w:sz w:val="28"/>
+          <w:szCs w:val="28"/>
+        </w:rPr>
+      </w:pPr>
+    </w:p>
+    <w:p>
+      <w:pPr>
+        <w:pStyle w:val="ListParagraph"/>
+        <w:numPr>
+          <w:ilvl w:val="0"/>
+          <w:numId w:val="1"/>
+        </w:numPr>
+      </w:pPr>
+      <w:r>
+        <w:t>Created a pull request that includes the latest commit, and verified if everything was correct and stable. Later, it was merged with the main branch.</w:t>
+      </w:r>
+    </w:p>
+    <w:p>
+      <w:pPr>
+        <w:pStyle w:val="ListParagraph"/>
+      </w:pPr>
+    </w:p>
+    <w:p>
+      <w:pPr>
+        <w:pStyle w:val="ListParagraph"/>
+        <w:numPr>
+          <w:ilvl w:val="0"/>
+          <w:numId w:val="1"/>
+        </w:numPr>
+      </w:pPr>
+      <w:r>
+        <w:t>Upon re-reading the specification, it was evident that I had done a mistake by creating multiple, page specific CSS files, when there should be a SINGLE CSS file for the whole website.</w:t>
+      </w:r>
+    </w:p>
+    <w:p>
+      <w:pPr>
+        <w:pStyle w:val="ListParagraph"/>
+      </w:pPr>
+    </w:p>
+    <w:p>
+      <w:pPr>
+        <w:pStyle w:val="ListParagraph"/>
+        <w:numPr>
+          <w:ilvl w:val="0"/>
+          <w:numId w:val="1"/>
+        </w:numPr>
+      </w:pPr>
+      <w:r>
+        <w:t>Adjusted the CSS files and merged all styles into one CSS file named style.css.</w:t>
+      </w:r>
+    </w:p>
+    <w:p>
+      <w:pPr>
+        <w:pStyle w:val="ListParagraph"/>
+      </w:pPr>
+    </w:p>
+    <w:p>
+      <w:pPr>
+        <w:pStyle w:val="ListParagraph"/>
+        <w:numPr>
+          <w:ilvl w:val="0"/>
+          <w:numId w:val="1"/>
+        </w:numPr>
+      </w:pPr>
+      <w:r>
+        <w:t xml:space="preserve">Began work on the Blogs page and developed the other pages further using all </w:t>
+      </w:r>
+      <w:r>
+        <w:t>required methods of targeting and styles in the specification.</w:t>
+      </w:r>
+    </w:p>
+    <w:p>
+      <w:pPr>
+        <w:pStyle w:val="ListParagraph"/>
+      </w:pPr>
+    </w:p>
+    <w:p>
+      <w:pPr>
+        <w:pStyle w:val="ListParagraph"/>
+        <w:numPr>
+          <w:ilvl w:val="0"/>
+          <w:numId w:val="1"/>
+        </w:numPr>
+      </w:pPr>
+      <w:r>
+        <w:t xml:space="preserve">Made a commit </w:t>
+      </w:r>
+      <w:r>
+        <w:t>once the above mentioned tasks were done.</w:t>
+      </w:r>
+    </w:p>
+    <w:p>
+      <w:pPr>
+        <w:pStyle w:val="ListParagraph"/>
+      </w:pPr>
+    </w:p>
+    <w:p>
+      <w:pPr>
+        <w:pStyle w:val="ListParagraph"/>
+      </w:pPr>
+    </w:p>
+    <w:p>
+      <w:pPr>
+        <w:rPr>
+          <w:b/>
+          <w:bCs/>
+          <w:sz w:val="28"/>
+          <w:szCs w:val="28"/>
+        </w:rPr>
+      </w:pPr>
+    </w:p>
+    <w:p/>
     <w:p/>
     <w:p>
       <w:pPr>
@@ -1605,7 +1790,7 @@
   <w:style w:type="paragraph" w:default="1" w:styleId="Normal">
     <w:name w:val="Normal"/>
     <w:qFormat/>
-    <w:rsid w:val="00E91DA9"/>
+    <w:rsid w:val="00CD0FA0"/>
   </w:style>
   <w:style w:type="character" w:default="1" w:styleId="DefaultParagraphFont">
     <w:name w:val="Default Paragraph Font"/>

</xml_diff>